<commit_message>
Villamin Wood and Iron Works "Online" System is changed into Villamin Wood and Iron Works System
</commit_message>
<xml_diff>
--- a/documentation/projman/Procurement Plan_MLNSD.docx
+++ b/documentation/projman/Procurement Plan_MLNSD.docx
@@ -1059,23 +1059,7 @@
           <w:rFonts w:ascii="Arial" w:hAnsi="Arial" w:cs="Arial"/>
           <w:lang w:val="en-PH"/>
         </w:rPr>
-        <w:t xml:space="preserve">are potential problems that could issues that could potentially harm the project's success come up during the procurement process. </w:t>
-      </w:r>
-      <w:r>
-        <w:rPr>
-          <w:rStyle w:val="normaltextrun"/>
-          <w:rFonts w:ascii="Arial" w:hAnsi="Arial" w:cs="Arial"/>
-          <w:lang w:val="en-PH"/>
-        </w:rPr>
-        <w:t>To</w:t>
-      </w:r>
-      <w:r>
-        <w:rPr>
-          <w:rStyle w:val="normaltextrun"/>
-          <w:rFonts w:ascii="Arial" w:hAnsi="Arial" w:cs="Arial"/>
-          <w:lang w:val="en-PH"/>
-        </w:rPr>
-        <w:t xml:space="preserve"> reduce these risks, it is crucial to recognize them and take proactive measures to address the</w:t>
+        <w:t>are potential problems that could issues that could potentially harm the project's success come up during the procurement process. To reduce these risks, it is crucial to recognize them and take proactive measures to address the</w:t>
       </w:r>
       <w:r>
         <w:rPr>
@@ -1128,15 +1112,15 @@
           <w:rFonts w:ascii="Arial" w:hAnsi="Arial" w:cs="Arial"/>
           <w:lang w:val="en-PH"/>
         </w:rPr>
-        <w:t>Villamin Wood and Iron Works O</w:t>
-      </w:r>
-      <w:r>
-        <w:rPr>
-          <w:rStyle w:val="normaltextrun"/>
-          <w:rFonts w:ascii="Arial" w:hAnsi="Arial" w:cs="Arial"/>
-          <w:lang w:val="en-PH"/>
-        </w:rPr>
-        <w:t xml:space="preserve">rdering </w:t>
+        <w:t>Villamin Wood and Iron Works</w:t>
+      </w:r>
+      <w:r>
+        <w:rPr>
+          <w:rStyle w:val="normaltextrun"/>
+          <w:rFonts w:ascii="Arial" w:hAnsi="Arial" w:cs="Arial"/>
+          <w:lang w:val="en-PH"/>
+        </w:rPr>
+        <w:t xml:space="preserve"> </w:t>
       </w:r>
       <w:r>
         <w:rPr>
@@ -1986,7 +1970,7 @@
           <w:rFonts w:ascii="Arial" w:hAnsi="Arial" w:cs="Arial"/>
           <w:lang w:val="en-PH"/>
         </w:rPr>
-        <w:t xml:space="preserve">Wood and Iron Works Online System </w:t>
+        <w:t xml:space="preserve">Wood and Iron Works System </w:t>
       </w:r>
       <w:r>
         <w:rPr>
@@ -2301,7 +2285,23 @@
           <w:rFonts w:ascii="Arial" w:hAnsi="Arial" w:cs="Arial"/>
           <w:lang w:val="en-PH"/>
         </w:rPr>
-        <w:t xml:space="preserve">Villamin Wood and Iron Works Online System’s cost determination </w:t>
+        <w:t>Villamin Wood and Iron Works</w:t>
+      </w:r>
+      <w:r>
+        <w:rPr>
+          <w:rStyle w:val="normaltextrun"/>
+          <w:rFonts w:ascii="Arial" w:hAnsi="Arial" w:cs="Arial"/>
+          <w:lang w:val="en-PH"/>
+        </w:rPr>
+        <w:t xml:space="preserve"> </w:t>
+      </w:r>
+      <w:r>
+        <w:rPr>
+          <w:rStyle w:val="normaltextrun"/>
+          <w:rFonts w:ascii="Arial" w:hAnsi="Arial" w:cs="Arial"/>
+          <w:lang w:val="en-PH"/>
+        </w:rPr>
+        <w:t xml:space="preserve">System’s cost determination </w:t>
       </w:r>
       <w:r>
         <w:rPr>
@@ -2456,7 +2456,7 @@
           <w:rFonts w:ascii="Arial" w:hAnsi="Arial" w:cs="Arial"/>
           <w:lang w:val="en-PH"/>
         </w:rPr>
-        <w:t xml:space="preserve">of Villamin Wood and Iron Works Online System project </w:t>
+        <w:t xml:space="preserve">of Villamin Wood and Iron Works System project </w:t>
       </w:r>
       <w:r>
         <w:rPr>
@@ -2547,7 +2547,7 @@
           <w:rStyle w:val="eop"/>
           <w:rFonts w:ascii="Arial" w:hAnsi="Arial" w:cs="Arial"/>
         </w:rPr>
-        <w:t>in Villamin Wood and Iron Works Online System project’s procurement process:</w:t>
+        <w:t>in Villamin Wood and Iron Works System project’s procurement process:</w:t>
       </w:r>
     </w:p>
     <w:p>
@@ -2722,7 +2722,14 @@
           <w:rStyle w:val="eop"/>
           <w:rFonts w:ascii="Arial" w:hAnsi="Arial" w:cs="Arial"/>
         </w:rPr>
-        <w:t xml:space="preserve">Villamin Wood and Iron Works Online System </w:t>
+        <w:t>Villamin Wood and Iron Works</w:t>
+      </w:r>
+      <w:r>
+        <w:rPr>
+          <w:rStyle w:val="eop"/>
+          <w:rFonts w:ascii="Arial" w:hAnsi="Arial" w:cs="Arial"/>
+        </w:rPr>
+        <w:t xml:space="preserve"> System </w:t>
       </w:r>
       <w:r>
         <w:rPr>
@@ -2812,21 +2819,7 @@
           <w:rStyle w:val="eop"/>
           <w:rFonts w:ascii="Arial" w:hAnsi="Arial" w:cs="Arial"/>
         </w:rPr>
-        <w:t xml:space="preserve">To ensure that procurement activities can be completed effectively and efficiently, the procurement process must </w:t>
-      </w:r>
-      <w:r>
-        <w:rPr>
-          <w:rStyle w:val="eop"/>
-          <w:rFonts w:ascii="Arial" w:hAnsi="Arial" w:cs="Arial"/>
-        </w:rPr>
-        <w:t>consider</w:t>
-      </w:r>
-      <w:r>
-        <w:rPr>
-          <w:rStyle w:val="eop"/>
-          <w:rFonts w:ascii="Arial" w:hAnsi="Arial" w:cs="Arial"/>
-        </w:rPr>
-        <w:t xml:space="preserve"> the availability of internal resources, such as personnel.</w:t>
+        <w:t>To ensure that procurement activities can be completed effectively and efficiently, the procurement process must consider the availability of internal resources, such as personnel.</w:t>
       </w:r>
     </w:p>
     <w:p>
@@ -3058,21 +3051,7 @@
           <w:rStyle w:val="eop"/>
           <w:rFonts w:ascii="Arial" w:hAnsi="Arial" w:cs="Arial"/>
         </w:rPr>
-        <w:t>The procurement officer will create the contract documents, such as the</w:t>
-      </w:r>
-      <w:r>
-        <w:rPr>
-          <w:rStyle w:val="eop"/>
-          <w:rFonts w:ascii="Arial" w:hAnsi="Arial" w:cs="Arial"/>
-        </w:rPr>
-        <w:t xml:space="preserve"> </w:t>
-      </w:r>
-      <w:r>
-        <w:rPr>
-          <w:rStyle w:val="eop"/>
-          <w:rFonts w:ascii="Arial" w:hAnsi="Arial" w:cs="Arial"/>
-        </w:rPr>
-        <w:t xml:space="preserve">Terms and conditions, a pricing schedule, and a Statement of Work (SOW) after the procurement plan has been approved. </w:t>
+        <w:t xml:space="preserve">The procurement officer will create the contract documents, such as the Terms and conditions, a pricing schedule, and a Statement of Work (SOW) after the procurement plan has been approved. </w:t>
       </w:r>
     </w:p>
     <w:p>
@@ -3257,21 +3236,7 @@
           <w:rStyle w:val="eop"/>
           <w:rFonts w:ascii="Arial" w:hAnsi="Arial" w:cs="Arial"/>
         </w:rPr>
-        <w:t xml:space="preserve"> their performance. Additionally, the procurement officer will keep an eye on the agreement to make sure that all deliverables are </w:t>
-      </w:r>
-      <w:r>
-        <w:rPr>
-          <w:rStyle w:val="eop"/>
-          <w:rFonts w:ascii="Arial" w:hAnsi="Arial" w:cs="Arial"/>
-        </w:rPr>
-        <w:t>fulfilled,</w:t>
-      </w:r>
-      <w:r>
-        <w:rPr>
-          <w:rStyle w:val="eop"/>
-          <w:rFonts w:ascii="Arial" w:hAnsi="Arial" w:cs="Arial"/>
-        </w:rPr>
-        <w:t xml:space="preserve"> and payments are made in accordance with the contract's terms. </w:t>
+        <w:t xml:space="preserve"> their performance. Additionally, the procurement officer will keep an eye on the agreement to make sure that all deliverables are fulfilled, and payments are made in accordance with the contract's terms. </w:t>
       </w:r>
     </w:p>
     <w:p>
@@ -3364,7 +3329,19 @@
         <w:rPr>
           <w:rFonts w:ascii="Arial" w:hAnsi="Arial" w:cs="Arial"/>
         </w:rPr>
-        <w:t xml:space="preserve"> The following are the decision criteria of Villamin Wood and Iron Works Online System project</w:t>
+        <w:t xml:space="preserve"> The following are the decision criteria of Villamin Wood and Iron Work</w:t>
+      </w:r>
+      <w:r>
+        <w:rPr>
+          <w:rFonts w:ascii="Arial" w:hAnsi="Arial" w:cs="Arial"/>
+        </w:rPr>
+        <w:t>s</w:t>
+      </w:r>
+      <w:r>
+        <w:rPr>
+          <w:rFonts w:ascii="Arial" w:hAnsi="Arial" w:cs="Arial"/>
+        </w:rPr>
+        <w:t xml:space="preserve"> System project</w:t>
       </w:r>
       <w:r>
         <w:rPr>
@@ -3484,19 +3461,7 @@
         <w:rPr>
           <w:rFonts w:ascii="Arial" w:hAnsi="Arial" w:cs="Arial"/>
         </w:rPr>
-        <w:t xml:space="preserve">During the decision-making process, the cost of the vendor's suggested solution will be </w:t>
-      </w:r>
-      <w:r>
-        <w:rPr>
-          <w:rFonts w:ascii="Arial" w:hAnsi="Arial" w:cs="Arial"/>
-        </w:rPr>
-        <w:t>considered</w:t>
-      </w:r>
-      <w:r>
-        <w:rPr>
-          <w:rFonts w:ascii="Arial" w:hAnsi="Arial" w:cs="Arial"/>
-        </w:rPr>
-        <w:t xml:space="preserve">. The vendor's pricing should be </w:t>
+        <w:t xml:space="preserve">During the decision-making process, the cost of the vendor's suggested solution will be considered. The vendor's pricing should be </w:t>
       </w:r>
       <w:r>
         <w:rPr>
@@ -3623,13 +3588,7 @@
         <w:rPr>
           <w:rFonts w:ascii="Arial" w:hAnsi="Arial" w:cs="Arial"/>
         </w:rPr>
-        <w:t>T</w:t>
-      </w:r>
-      <w:r>
-        <w:rPr>
-          <w:rFonts w:ascii="Arial" w:hAnsi="Arial" w:cs="Arial"/>
-        </w:rPr>
-        <w:t>he use of clear and well-defined decision criteria promotes consistency, transparency, and accountability in the procurement decision-making process, enabling organizations to make informed choices that yield favorable outcomes.</w:t>
+        <w:t>The use of clear and well-defined decision criteria promotes consistency, transparency, and accountability in the procurement decision-making process, enabling organizations to make informed choices that yield favorable outcomes.</w:t>
       </w:r>
     </w:p>
     <w:p>
@@ -3677,7 +3636,7 @@
           <w:rStyle w:val="eop"/>
           <w:rFonts w:ascii="Arial" w:hAnsi="Arial" w:cs="Arial"/>
         </w:rPr>
-        <w:t xml:space="preserve">The following performance metrics will be used by Villamin Wood and Iron Works Online System </w:t>
+        <w:t xml:space="preserve">The following performance metrics will be used by Villamin Wood and Iron Works System </w:t>
       </w:r>
       <w:r>
         <w:rPr>
@@ -5950,6 +5909,26 @@
 </file>
 
 <file path=customXml/item1.xml><?xml version="1.0" encoding="utf-8"?>
+<?mso-contentType ?>
+<FormTemplates xmlns="http://schemas.microsoft.com/sharepoint/v3/contenttype/forms">
+  <Display>DocumentLibraryForm</Display>
+  <Edit>DocumentLibraryForm</Edit>
+  <New>DocumentLibraryForm</New>
+</FormTemplates>
+</file>
+
+<file path=customXml/item2.xml><?xml version="1.0" encoding="utf-8"?>
+<p:properties xmlns:p="http://schemas.microsoft.com/office/2006/metadata/properties" xmlns:xsi="http://www.w3.org/2001/XMLSchema-instance" xmlns:pc="http://schemas.microsoft.com/office/infopath/2007/PartnerControls">
+  <documentManagement>
+    <TaxCatchAll xmlns="0d803109-e11b-45d4-a4e8-5bf0740163af" xsi:nil="true"/>
+    <lcf76f155ced4ddcb4097134ff3c332f xmlns="31aac78f-6ed8-4134-ac7e-47c186d487c3">
+      <Terms xmlns="http://schemas.microsoft.com/office/infopath/2007/PartnerControls"/>
+    </lcf76f155ced4ddcb4097134ff3c332f>
+  </documentManagement>
+</p:properties>
+</file>
+
+<file path=customXml/item3.xml><?xml version="1.0" encoding="utf-8"?>
 <ct:contentTypeSchema xmlns:ct="http://schemas.microsoft.com/office/2006/metadata/contentType" xmlns:ma="http://schemas.microsoft.com/office/2006/metadata/properties/metaAttributes" ct:_="" ma:_="" ma:contentTypeName="Document" ma:contentTypeID="0x01010078E5C03F786D684AB79627F2BAF5AB3A" ma:contentTypeVersion="12" ma:contentTypeDescription="Create a new document." ma:contentTypeScope="" ma:versionID="6753d19c26ced2570449d2cfe2fd38cd">
   <xsd:schema xmlns:xsd="http://www.w3.org/2001/XMLSchema" xmlns:xs="http://www.w3.org/2001/XMLSchema" xmlns:p="http://schemas.microsoft.com/office/2006/metadata/properties" xmlns:ns2="31aac78f-6ed8-4134-ac7e-47c186d487c3" xmlns:ns3="0d803109-e11b-45d4-a4e8-5bf0740163af" targetNamespace="http://schemas.microsoft.com/office/2006/metadata/properties" ma:root="true" ma:fieldsID="59531f12ec9f3761682ad3919ac9365f" ns2:_="" ns3:_="">
     <xsd:import namespace="31aac78f-6ed8-4134-ac7e-47c186d487c3"/>
@@ -6166,41 +6145,10 @@
 </ct:contentTypeSchema>
 </file>
 
-<file path=customXml/item2.xml><?xml version="1.0" encoding="utf-8"?>
-<p:properties xmlns:p="http://schemas.microsoft.com/office/2006/metadata/properties" xmlns:xsi="http://www.w3.org/2001/XMLSchema-instance" xmlns:pc="http://schemas.microsoft.com/office/infopath/2007/PartnerControls">
-  <documentManagement>
-    <TaxCatchAll xmlns="0d803109-e11b-45d4-a4e8-5bf0740163af" xsi:nil="true"/>
-    <lcf76f155ced4ddcb4097134ff3c332f xmlns="31aac78f-6ed8-4134-ac7e-47c186d487c3">
-      <Terms xmlns="http://schemas.microsoft.com/office/infopath/2007/PartnerControls"/>
-    </lcf76f155ced4ddcb4097134ff3c332f>
-  </documentManagement>
-</p:properties>
-</file>
-
-<file path=customXml/item3.xml><?xml version="1.0" encoding="utf-8"?>
-<?mso-contentType ?>
-<FormTemplates xmlns="http://schemas.microsoft.com/sharepoint/v3/contenttype/forms">
-  <Display>DocumentLibraryForm</Display>
-  <Edit>DocumentLibraryForm</Edit>
-  <New>DocumentLibraryForm</New>
-</FormTemplates>
-</file>
-
 <file path=customXml/itemProps1.xml><?xml version="1.0" encoding="utf-8"?>
-<ds:datastoreItem xmlns:ds="http://schemas.openxmlformats.org/officeDocument/2006/customXml" ds:itemID="{560A94EE-7FEF-4551-B63A-6B96217F09EC}">
+<ds:datastoreItem xmlns:ds="http://schemas.openxmlformats.org/officeDocument/2006/customXml" ds:itemID="{B51E48D3-A625-4674-B90F-A3B03708CACE}">
   <ds:schemaRefs>
-    <ds:schemaRef ds:uri="http://schemas.microsoft.com/office/2006/metadata/contentType"/>
-    <ds:schemaRef ds:uri="http://schemas.microsoft.com/office/2006/metadata/properties/metaAttributes"/>
-    <ds:schemaRef ds:uri="http://www.w3.org/2001/XMLSchema"/>
-    <ds:schemaRef ds:uri="http://schemas.microsoft.com/office/2006/metadata/properties"/>
-    <ds:schemaRef ds:uri="31aac78f-6ed8-4134-ac7e-47c186d487c3"/>
-    <ds:schemaRef ds:uri="0d803109-e11b-45d4-a4e8-5bf0740163af"/>
-    <ds:schemaRef ds:uri="http://schemas.microsoft.com/office/2006/documentManagement/types"/>
-    <ds:schemaRef ds:uri="http://schemas.microsoft.com/office/infopath/2007/PartnerControls"/>
-    <ds:schemaRef ds:uri="http://schemas.openxmlformats.org/package/2006/metadata/core-properties"/>
-    <ds:schemaRef ds:uri="http://purl.org/dc/elements/1.1/"/>
-    <ds:schemaRef ds:uri="http://purl.org/dc/terms/"/>
-    <ds:schemaRef ds:uri="http://schemas.microsoft.com/internal/obd"/>
+    <ds:schemaRef ds:uri="http://schemas.microsoft.com/sharepoint/v3/contenttype/forms"/>
   </ds:schemaRefs>
 </ds:datastoreItem>
 </file>
@@ -6223,9 +6171,20 @@
 </file>
 
 <file path=customXml/itemProps3.xml><?xml version="1.0" encoding="utf-8"?>
-<ds:datastoreItem xmlns:ds="http://schemas.openxmlformats.org/officeDocument/2006/customXml" ds:itemID="{B51E48D3-A625-4674-B90F-A3B03708CACE}">
+<ds:datastoreItem xmlns:ds="http://schemas.openxmlformats.org/officeDocument/2006/customXml" ds:itemID="{560A94EE-7FEF-4551-B63A-6B96217F09EC}">
   <ds:schemaRefs>
-    <ds:schemaRef ds:uri="http://schemas.microsoft.com/sharepoint/v3/contenttype/forms"/>
+    <ds:schemaRef ds:uri="http://schemas.microsoft.com/office/2006/metadata/contentType"/>
+    <ds:schemaRef ds:uri="http://schemas.microsoft.com/office/2006/metadata/properties/metaAttributes"/>
+    <ds:schemaRef ds:uri="http://www.w3.org/2001/XMLSchema"/>
+    <ds:schemaRef ds:uri="http://schemas.microsoft.com/office/2006/metadata/properties"/>
+    <ds:schemaRef ds:uri="31aac78f-6ed8-4134-ac7e-47c186d487c3"/>
+    <ds:schemaRef ds:uri="0d803109-e11b-45d4-a4e8-5bf0740163af"/>
+    <ds:schemaRef ds:uri="http://schemas.microsoft.com/office/2006/documentManagement/types"/>
+    <ds:schemaRef ds:uri="http://schemas.microsoft.com/office/infopath/2007/PartnerControls"/>
+    <ds:schemaRef ds:uri="http://schemas.openxmlformats.org/package/2006/metadata/core-properties"/>
+    <ds:schemaRef ds:uri="http://purl.org/dc/elements/1.1/"/>
+    <ds:schemaRef ds:uri="http://purl.org/dc/terms/"/>
+    <ds:schemaRef ds:uri="http://schemas.microsoft.com/internal/obd"/>
   </ds:schemaRefs>
 </ds:datastoreItem>
 </file>
</xml_diff>